<commit_message>
Atualizando Word - Documentacao
</commit_message>
<xml_diff>
--- a/docs/Projeto de Testes  FInal.docx
+++ b/docs/Projeto de Testes  FInal.docx
@@ -313,8 +313,6 @@
         </w:rPr>
         <w:t>07/12/2025</w:t>
       </w:r>
-      <w:bookmarkStart w:id="0" w:name="_GoBack"/>
-      <w:bookmarkEnd w:id="0"/>
     </w:p>
     <w:p>
       <w:pPr>
@@ -4123,14 +4121,6 @@
       </w:tr>
       <w:tr>
         <w:tblPrEx>
-          <w:tblBorders>
-            <w:top w:val="single" w:color="auto" w:sz="4" w:space="0"/>
-            <w:left w:val="single" w:color="auto" w:sz="4" w:space="0"/>
-            <w:bottom w:val="single" w:color="auto" w:sz="4" w:space="0"/>
-            <w:right w:val="single" w:color="auto" w:sz="4" w:space="0"/>
-            <w:insideH w:val="single" w:color="auto" w:sz="4" w:space="0"/>
-            <w:insideV w:val="single" w:color="auto" w:sz="4" w:space="0"/>
-          </w:tblBorders>
           <w:tblCellMar>
             <w:top w:w="0" w:type="dxa"/>
             <w:left w:w="108" w:type="dxa"/>
@@ -7062,12 +7052,6 @@
             <w:insideH w:val="single" w:color="auto" w:sz="4" w:space="0"/>
             <w:insideV w:val="single" w:color="auto" w:sz="4" w:space="0"/>
           </w:tblBorders>
-          <w:tblCellMar>
-            <w:top w:w="0" w:type="dxa"/>
-            <w:left w:w="108" w:type="dxa"/>
-            <w:bottom w:w="0" w:type="dxa"/>
-            <w:right w:w="108" w:type="dxa"/>
-          </w:tblCellMar>
         </w:tblPrEx>
         <w:tc>
           <w:tcPr>
@@ -10967,10 +10951,10 @@
       </w:tblPr>
       <w:tblGrid>
         <w:gridCol w:w="1106"/>
-        <w:gridCol w:w="3204"/>
+        <w:gridCol w:w="3205"/>
         <w:gridCol w:w="1187"/>
         <w:gridCol w:w="1376"/>
-        <w:gridCol w:w="2132"/>
+        <w:gridCol w:w="2131"/>
       </w:tblGrid>
       <w:tr>
         <w:tblPrEx>
@@ -11098,7 +11082,7 @@
         </w:tc>
         <w:tc>
           <w:tcPr>
-            <w:tcW w:w="1184" w:type="pct"/>
+            <w:tcW w:w="1183" w:type="pct"/>
           </w:tcPr>
           <w:p>
             <w:pPr>
@@ -11240,7 +11224,7 @@
         </w:tc>
         <w:tc>
           <w:tcPr>
-            <w:tcW w:w="1184" w:type="pct"/>
+            <w:tcW w:w="1183" w:type="pct"/>
           </w:tcPr>
           <w:p>
             <w:pPr>
@@ -11387,7 +11371,7 @@
         </w:tc>
         <w:tc>
           <w:tcPr>
-            <w:tcW w:w="1184" w:type="pct"/>
+            <w:tcW w:w="1183" w:type="pct"/>
           </w:tcPr>
           <w:p>
             <w:pPr>
@@ -11534,7 +11518,7 @@
         </w:tc>
         <w:tc>
           <w:tcPr>
-            <w:tcW w:w="1184" w:type="pct"/>
+            <w:tcW w:w="1183" w:type="pct"/>
           </w:tcPr>
           <w:p>
             <w:pPr>
@@ -11681,7 +11665,7 @@
         </w:tc>
         <w:tc>
           <w:tcPr>
-            <w:tcW w:w="1184" w:type="pct"/>
+            <w:tcW w:w="1183" w:type="pct"/>
           </w:tcPr>
           <w:p>
             <w:pPr>
@@ -11828,7 +11812,7 @@
         </w:tc>
         <w:tc>
           <w:tcPr>
-            <w:tcW w:w="1184" w:type="pct"/>
+            <w:tcW w:w="1183" w:type="pct"/>
           </w:tcPr>
           <w:p>
             <w:pPr>
@@ -11975,7 +11959,148 @@
         </w:tc>
         <w:tc>
           <w:tcPr>
-            <w:tcW w:w="1184" w:type="pct"/>
+            <w:tcW w:w="1183" w:type="pct"/>
+          </w:tcPr>
+          <w:p>
+            <w:pPr>
+              <w:spacing w:after="160" w:line="360" w:lineRule="auto"/>
+              <w:rPr>
+                <w:rFonts w:ascii="Times New Roman" w:hAnsi="Times New Roman" w:cs="Times New Roman"/>
+                <w:sz w:val="20"/>
+                <w:szCs w:val="20"/>
+              </w:rPr>
+            </w:pPr>
+            <w:r>
+              <w:rPr>
+                <w:rFonts w:ascii="Segoe UI Emoji" w:hAnsi="Segoe UI Emoji" w:cs="Segoe UI Emoji"/>
+                <w:sz w:val="20"/>
+                <w:szCs w:val="20"/>
+              </w:rPr>
+              <w:t>✅</w:t>
+            </w:r>
+            <w:r>
+              <w:rPr>
+                <w:rFonts w:ascii="Times New Roman" w:hAnsi="Times New Roman" w:cs="Times New Roman"/>
+                <w:sz w:val="20"/>
+                <w:szCs w:val="20"/>
+              </w:rPr>
+              <w:t xml:space="preserve"> Automatizado</w:t>
+            </w:r>
+          </w:p>
+        </w:tc>
+      </w:tr>
+      <w:tr>
+        <w:tblPrEx>
+          <w:tblBorders>
+            <w:top w:val="single" w:color="auto" w:sz="4" w:space="0"/>
+            <w:left w:val="single" w:color="auto" w:sz="4" w:space="0"/>
+            <w:bottom w:val="single" w:color="auto" w:sz="4" w:space="0"/>
+            <w:right w:val="single" w:color="auto" w:sz="4" w:space="0"/>
+            <w:insideH w:val="single" w:color="auto" w:sz="4" w:space="0"/>
+            <w:insideV w:val="single" w:color="auto" w:sz="4" w:space="0"/>
+          </w:tblBorders>
+        </w:tblPrEx>
+        <w:trPr>
+          <w:jc w:val="center"/>
+        </w:trPr>
+        <w:tc>
+          <w:tcPr>
+            <w:tcW w:w="614" w:type="pct"/>
+            <w:vAlign w:val="center"/>
+          </w:tcPr>
+          <w:p>
+            <w:pPr>
+              <w:spacing w:after="160" w:line="360" w:lineRule="auto"/>
+              <w:rPr>
+                <w:rFonts w:ascii="Times New Roman" w:hAnsi="Times New Roman" w:cs="Times New Roman"/>
+                <w:sz w:val="20"/>
+                <w:szCs w:val="20"/>
+              </w:rPr>
+            </w:pPr>
+            <w:r>
+              <w:rPr>
+                <w:rFonts w:ascii="Times New Roman" w:hAnsi="Times New Roman" w:cs="Times New Roman"/>
+                <w:b/>
+                <w:bCs/>
+                <w:sz w:val="20"/>
+                <w:szCs w:val="20"/>
+              </w:rPr>
+              <w:t>FIN-01</w:t>
+            </w:r>
+          </w:p>
+        </w:tc>
+        <w:tc>
+          <w:tcPr>
+            <w:tcW w:w="1779" w:type="pct"/>
+          </w:tcPr>
+          <w:p>
+            <w:pPr>
+              <w:spacing w:after="160" w:line="360" w:lineRule="auto"/>
+              <w:rPr>
+                <w:rFonts w:ascii="Times New Roman" w:hAnsi="Times New Roman" w:cs="Times New Roman"/>
+                <w:sz w:val="20"/>
+                <w:szCs w:val="20"/>
+              </w:rPr>
+            </w:pPr>
+            <w:r>
+              <w:rPr>
+                <w:rFonts w:ascii="Times New Roman" w:hAnsi="Times New Roman" w:cs="Times New Roman"/>
+                <w:sz w:val="20"/>
+                <w:szCs w:val="20"/>
+              </w:rPr>
+              <w:t>Checkout completo válido</w:t>
+            </w:r>
+          </w:p>
+        </w:tc>
+        <w:tc>
+          <w:tcPr>
+            <w:tcW w:w="659" w:type="pct"/>
+          </w:tcPr>
+          <w:p>
+            <w:pPr>
+              <w:spacing w:after="160" w:line="360" w:lineRule="auto"/>
+              <w:rPr>
+                <w:rFonts w:ascii="Times New Roman" w:hAnsi="Times New Roman" w:cs="Times New Roman"/>
+                <w:sz w:val="20"/>
+                <w:szCs w:val="20"/>
+              </w:rPr>
+            </w:pPr>
+            <w:r>
+              <w:rPr>
+                <w:rFonts w:ascii="Times New Roman" w:hAnsi="Times New Roman" w:cs="Times New Roman"/>
+                <w:sz w:val="20"/>
+                <w:szCs w:val="20"/>
+              </w:rPr>
+              <w:t>Checkout</w:t>
+            </w:r>
+          </w:p>
+        </w:tc>
+        <w:tc>
+          <w:tcPr>
+            <w:tcW w:w="764" w:type="pct"/>
+          </w:tcPr>
+          <w:p>
+            <w:pPr>
+              <w:spacing w:after="160" w:line="360" w:lineRule="auto"/>
+              <w:rPr>
+                <w:rFonts w:ascii="Times New Roman" w:hAnsi="Times New Roman" w:cs="Times New Roman"/>
+                <w:sz w:val="20"/>
+                <w:szCs w:val="20"/>
+              </w:rPr>
+            </w:pPr>
+            <w:r>
+              <w:rPr>
+                <w:rFonts w:ascii="Times New Roman" w:hAnsi="Times New Roman" w:cs="Times New Roman"/>
+                <w:sz w:val="20"/>
+                <w:szCs w:val="20"/>
+              </w:rPr>
+              <w:t>Crítica</w:t>
+            </w:r>
+          </w:p>
+        </w:tc>
+        <w:tc>
+          <w:tcPr>
+            <w:tcW w:w="1183" w:type="pct"/>
           </w:tcPr>
           <w:p>
             <w:pPr>
@@ -12047,7 +12172,7 @@
                 <w:sz w:val="20"/>
                 <w:szCs w:val="20"/>
               </w:rPr>
-              <w:t>FIN-01</w:t>
+              <w:t>FIN-02</w:t>
             </w:r>
           </w:p>
         </w:tc>
@@ -12070,7 +12195,7 @@
                 <w:sz w:val="20"/>
                 <w:szCs w:val="20"/>
               </w:rPr>
-              <w:t>Checkout completo válido</w:t>
+              <w:t>Validar endereço obrigatório</w:t>
             </w:r>
           </w:p>
         </w:tc>
@@ -12116,13 +12241,13 @@
                 <w:sz w:val="20"/>
                 <w:szCs w:val="20"/>
               </w:rPr>
-              <w:t>Crítica</w:t>
-            </w:r>
-          </w:p>
-        </w:tc>
-        <w:tc>
-          <w:tcPr>
-            <w:tcW w:w="1184" w:type="pct"/>
+              <w:t>Alta</w:t>
+            </w:r>
+          </w:p>
+        </w:tc>
+        <w:tc>
+          <w:tcPr>
+            <w:tcW w:w="1183" w:type="pct"/>
           </w:tcPr>
           <w:p>
             <w:pPr>
@@ -12181,20 +12306,24 @@
             <w:pPr>
               <w:spacing w:after="160" w:line="360" w:lineRule="auto"/>
               <w:rPr>
-                <w:rFonts w:ascii="Times New Roman" w:hAnsi="Times New Roman" w:cs="Times New Roman"/>
-                <w:sz w:val="20"/>
-                <w:szCs w:val="20"/>
-              </w:rPr>
-            </w:pPr>
-            <w:r>
-              <w:rPr>
-                <w:rFonts w:ascii="Times New Roman" w:hAnsi="Times New Roman" w:cs="Times New Roman"/>
+                <w:rFonts w:hint="default" w:ascii="Times New Roman" w:hAnsi="Times New Roman" w:cs="Times New Roman"/>
                 <w:b/>
                 <w:bCs/>
                 <w:sz w:val="20"/>
                 <w:szCs w:val="20"/>
-              </w:rPr>
-              <w:t>FIN-02</w:t>
+                <w:lang w:val="pt-BR"/>
+              </w:rPr>
+            </w:pPr>
+            <w:r>
+              <w:rPr>
+                <w:rFonts w:hint="default" w:ascii="Times New Roman" w:hAnsi="Times New Roman" w:cs="Times New Roman"/>
+                <w:b/>
+                <w:bCs/>
+                <w:sz w:val="20"/>
+                <w:szCs w:val="20"/>
+                <w:lang w:val="pt-BR"/>
+              </w:rPr>
+              <w:t>LOG-01</w:t>
             </w:r>
           </w:p>
         </w:tc>
@@ -12206,32 +12335,39 @@
             <w:pPr>
               <w:spacing w:after="160" w:line="360" w:lineRule="auto"/>
               <w:rPr>
-                <w:rFonts w:ascii="Times New Roman" w:hAnsi="Times New Roman" w:cs="Times New Roman"/>
-                <w:sz w:val="20"/>
-                <w:szCs w:val="20"/>
-              </w:rPr>
-            </w:pPr>
-            <w:r>
-              <w:rPr>
-                <w:rFonts w:ascii="Times New Roman" w:hAnsi="Times New Roman" w:cs="Times New Roman"/>
-                <w:sz w:val="20"/>
-                <w:szCs w:val="20"/>
-              </w:rPr>
-              <w:t>Validar endereço obrigatório</w:t>
+                <w:rFonts w:hint="default" w:ascii="Times New Roman" w:hAnsi="Times New Roman" w:cs="Times New Roman"/>
+                <w:sz w:val="20"/>
+                <w:szCs w:val="20"/>
+                <w:lang w:val="pt-BR"/>
+              </w:rPr>
+            </w:pPr>
+            <w:r>
+              <w:rPr>
+                <w:rFonts w:hint="default" w:ascii="Times New Roman" w:hAnsi="Times New Roman" w:cs="Times New Roman"/>
+                <w:sz w:val="20"/>
+                <w:szCs w:val="20"/>
+                <w:lang w:val="pt-BR"/>
+              </w:rPr>
+              <w:t>Validar login existente</w:t>
             </w:r>
           </w:p>
         </w:tc>
         <w:tc>
           <w:tcPr>
             <w:tcW w:w="659" w:type="pct"/>
-          </w:tcPr>
-          <w:p>
-            <w:pPr>
-              <w:spacing w:after="160" w:line="360" w:lineRule="auto"/>
-              <w:rPr>
-                <w:rFonts w:ascii="Times New Roman" w:hAnsi="Times New Roman" w:cs="Times New Roman"/>
-                <w:sz w:val="20"/>
-                <w:szCs w:val="20"/>
+            <w:shd w:val="clear" w:color="auto" w:fill="auto"/>
+            <w:vAlign w:val="top"/>
+          </w:tcPr>
+          <w:p>
+            <w:pPr>
+              <w:spacing w:after="160" w:line="360" w:lineRule="auto"/>
+              <w:rPr>
+                <w:rFonts w:ascii="Times New Roman" w:hAnsi="Times New Roman" w:cs="Times New Roman" w:eastAsiaTheme="minorHAnsi"/>
+                <w:kern w:val="2"/>
+                <w:sz w:val="20"/>
+                <w:szCs w:val="20"/>
+                <w:lang w:val="pt-BR" w:eastAsia="en-US" w:bidi="ar-SA"/>
+                <w14:ligatures w14:val="standardContextual"/>
               </w:rPr>
             </w:pPr>
             <w:r>
@@ -12247,14 +12383,19 @@
         <w:tc>
           <w:tcPr>
             <w:tcW w:w="764" w:type="pct"/>
-          </w:tcPr>
-          <w:p>
-            <w:pPr>
-              <w:spacing w:after="160" w:line="360" w:lineRule="auto"/>
-              <w:rPr>
-                <w:rFonts w:ascii="Times New Roman" w:hAnsi="Times New Roman" w:cs="Times New Roman"/>
-                <w:sz w:val="20"/>
-                <w:szCs w:val="20"/>
+            <w:shd w:val="clear" w:color="auto" w:fill="auto"/>
+            <w:vAlign w:val="top"/>
+          </w:tcPr>
+          <w:p>
+            <w:pPr>
+              <w:spacing w:after="160" w:line="360" w:lineRule="auto"/>
+              <w:rPr>
+                <w:rFonts w:ascii="Times New Roman" w:hAnsi="Times New Roman" w:cs="Times New Roman" w:eastAsiaTheme="minorHAnsi"/>
+                <w:kern w:val="2"/>
+                <w:sz w:val="20"/>
+                <w:szCs w:val="20"/>
+                <w:lang w:val="pt-BR" w:eastAsia="en-US" w:bidi="ar-SA"/>
+                <w14:ligatures w14:val="standardContextual"/>
               </w:rPr>
             </w:pPr>
             <w:r>
@@ -12269,15 +12410,188 @@
         </w:tc>
         <w:tc>
           <w:tcPr>
-            <w:tcW w:w="1184" w:type="pct"/>
-          </w:tcPr>
-          <w:p>
-            <w:pPr>
-              <w:spacing w:after="160" w:line="360" w:lineRule="auto"/>
-              <w:rPr>
-                <w:rFonts w:ascii="Times New Roman" w:hAnsi="Times New Roman" w:cs="Times New Roman"/>
-                <w:sz w:val="20"/>
-                <w:szCs w:val="20"/>
+            <w:tcW w:w="1183" w:type="pct"/>
+            <w:shd w:val="clear" w:color="auto" w:fill="auto"/>
+            <w:vAlign w:val="top"/>
+          </w:tcPr>
+          <w:p>
+            <w:pPr>
+              <w:spacing w:after="160" w:line="360" w:lineRule="auto"/>
+              <w:rPr>
+                <w:rFonts w:ascii="Times New Roman" w:hAnsi="Times New Roman" w:cs="Times New Roman" w:eastAsiaTheme="minorHAnsi"/>
+                <w:kern w:val="2"/>
+                <w:sz w:val="20"/>
+                <w:szCs w:val="20"/>
+                <w:lang w:val="pt-BR" w:eastAsia="en-US" w:bidi="ar-SA"/>
+                <w14:ligatures w14:val="standardContextual"/>
+              </w:rPr>
+            </w:pPr>
+            <w:r>
+              <w:rPr>
+                <w:rFonts w:ascii="Segoe UI Emoji" w:hAnsi="Segoe UI Emoji" w:cs="Segoe UI Emoji"/>
+                <w:sz w:val="20"/>
+                <w:szCs w:val="20"/>
+              </w:rPr>
+              <w:t>✅</w:t>
+            </w:r>
+            <w:r>
+              <w:rPr>
+                <w:rFonts w:ascii="Times New Roman" w:hAnsi="Times New Roman" w:cs="Times New Roman"/>
+                <w:sz w:val="20"/>
+                <w:szCs w:val="20"/>
+              </w:rPr>
+              <w:t xml:space="preserve"> Automatizado</w:t>
+            </w:r>
+          </w:p>
+        </w:tc>
+      </w:tr>
+      <w:tr>
+        <w:tblPrEx>
+          <w:tblBorders>
+            <w:top w:val="single" w:color="auto" w:sz="4" w:space="0"/>
+            <w:left w:val="single" w:color="auto" w:sz="4" w:space="0"/>
+            <w:bottom w:val="single" w:color="auto" w:sz="4" w:space="0"/>
+            <w:right w:val="single" w:color="auto" w:sz="4" w:space="0"/>
+            <w:insideH w:val="single" w:color="auto" w:sz="4" w:space="0"/>
+            <w:insideV w:val="single" w:color="auto" w:sz="4" w:space="0"/>
+          </w:tblBorders>
+          <w:tblCellMar>
+            <w:top w:w="0" w:type="dxa"/>
+            <w:left w:w="108" w:type="dxa"/>
+            <w:bottom w:w="0" w:type="dxa"/>
+            <w:right w:w="108" w:type="dxa"/>
+          </w:tblCellMar>
+        </w:tblPrEx>
+        <w:trPr>
+          <w:jc w:val="center"/>
+        </w:trPr>
+        <w:tc>
+          <w:tcPr>
+            <w:tcW w:w="614" w:type="pct"/>
+            <w:vAlign w:val="center"/>
+          </w:tcPr>
+          <w:p>
+            <w:pPr>
+              <w:spacing w:after="160" w:line="360" w:lineRule="auto"/>
+              <w:rPr>
+                <w:rFonts w:hint="default" w:ascii="Times New Roman" w:hAnsi="Times New Roman" w:cs="Times New Roman"/>
+                <w:b/>
+                <w:bCs/>
+                <w:sz w:val="20"/>
+                <w:szCs w:val="20"/>
+                <w:lang w:val="pt-BR"/>
+              </w:rPr>
+            </w:pPr>
+            <w:r>
+              <w:rPr>
+                <w:rFonts w:hint="default" w:ascii="Times New Roman" w:hAnsi="Times New Roman" w:cs="Times New Roman"/>
+                <w:b/>
+                <w:bCs/>
+                <w:sz w:val="20"/>
+                <w:szCs w:val="20"/>
+                <w:lang w:val="pt-BR"/>
+              </w:rPr>
+              <w:t>LOG-02</w:t>
+            </w:r>
+          </w:p>
+        </w:tc>
+        <w:tc>
+          <w:tcPr>
+            <w:tcW w:w="1779" w:type="pct"/>
+          </w:tcPr>
+          <w:p>
+            <w:pPr>
+              <w:spacing w:after="160" w:line="360" w:lineRule="auto"/>
+              <w:rPr>
+                <w:rFonts w:hint="default" w:ascii="Times New Roman" w:hAnsi="Times New Roman" w:cs="Times New Roman"/>
+                <w:sz w:val="20"/>
+                <w:szCs w:val="20"/>
+                <w:lang w:val="pt-BR"/>
+              </w:rPr>
+            </w:pPr>
+            <w:r>
+              <w:rPr>
+                <w:rFonts w:hint="default" w:ascii="Times New Roman" w:hAnsi="Times New Roman" w:cs="Times New Roman"/>
+                <w:sz w:val="20"/>
+                <w:szCs w:val="20"/>
+                <w:lang w:val="pt-BR"/>
+              </w:rPr>
+              <w:t>Validar login inexistente</w:t>
+            </w:r>
+          </w:p>
+        </w:tc>
+        <w:tc>
+          <w:tcPr>
+            <w:tcW w:w="659" w:type="pct"/>
+            <w:shd w:val="clear" w:color="auto" w:fill="auto"/>
+            <w:vAlign w:val="top"/>
+          </w:tcPr>
+          <w:p>
+            <w:pPr>
+              <w:spacing w:after="160" w:line="360" w:lineRule="auto"/>
+              <w:rPr>
+                <w:rFonts w:ascii="Times New Roman" w:hAnsi="Times New Roman" w:cs="Times New Roman" w:eastAsiaTheme="minorHAnsi"/>
+                <w:kern w:val="2"/>
+                <w:sz w:val="20"/>
+                <w:szCs w:val="20"/>
+                <w:lang w:val="pt-BR" w:eastAsia="en-US" w:bidi="ar-SA"/>
+                <w14:ligatures w14:val="standardContextual"/>
+              </w:rPr>
+            </w:pPr>
+            <w:r>
+              <w:rPr>
+                <w:rFonts w:ascii="Times New Roman" w:hAnsi="Times New Roman" w:cs="Times New Roman"/>
+                <w:sz w:val="20"/>
+                <w:szCs w:val="20"/>
+              </w:rPr>
+              <w:t>Checkout</w:t>
+            </w:r>
+          </w:p>
+        </w:tc>
+        <w:tc>
+          <w:tcPr>
+            <w:tcW w:w="764" w:type="pct"/>
+            <w:shd w:val="clear" w:color="auto" w:fill="auto"/>
+            <w:vAlign w:val="top"/>
+          </w:tcPr>
+          <w:p>
+            <w:pPr>
+              <w:spacing w:after="160" w:line="360" w:lineRule="auto"/>
+              <w:rPr>
+                <w:rFonts w:ascii="Times New Roman" w:hAnsi="Times New Roman" w:cs="Times New Roman" w:eastAsiaTheme="minorHAnsi"/>
+                <w:kern w:val="2"/>
+                <w:sz w:val="20"/>
+                <w:szCs w:val="20"/>
+                <w:lang w:val="pt-BR" w:eastAsia="en-US" w:bidi="ar-SA"/>
+                <w14:ligatures w14:val="standardContextual"/>
+              </w:rPr>
+            </w:pPr>
+            <w:r>
+              <w:rPr>
+                <w:rFonts w:ascii="Times New Roman" w:hAnsi="Times New Roman" w:cs="Times New Roman"/>
+                <w:sz w:val="20"/>
+                <w:szCs w:val="20"/>
+              </w:rPr>
+              <w:t>Alta</w:t>
+            </w:r>
+          </w:p>
+        </w:tc>
+        <w:tc>
+          <w:tcPr>
+            <w:tcW w:w="1183" w:type="pct"/>
+            <w:shd w:val="clear" w:color="auto" w:fill="auto"/>
+            <w:vAlign w:val="top"/>
+          </w:tcPr>
+          <w:p>
+            <w:pPr>
+              <w:spacing w:after="160" w:line="360" w:lineRule="auto"/>
+              <w:rPr>
+                <w:rFonts w:ascii="Times New Roman" w:hAnsi="Times New Roman" w:cs="Times New Roman" w:eastAsiaTheme="minorHAnsi"/>
+                <w:kern w:val="2"/>
+                <w:sz w:val="20"/>
+                <w:szCs w:val="20"/>
+                <w:lang w:val="pt-BR" w:eastAsia="en-US" w:bidi="ar-SA"/>
+                <w14:ligatures w14:val="standardContextual"/>
               </w:rPr>
             </w:pPr>
             <w:r>
@@ -12300,6 +12614,26 @@
         </w:tc>
       </w:tr>
     </w:tbl>
+    <w:p>
+      <w:pPr>
+        <w:spacing w:line="360" w:lineRule="auto"/>
+        <w:rPr>
+          <w:rFonts w:ascii="Times New Roman" w:hAnsi="Times New Roman" w:cs="Times New Roman"/>
+          <w:b/>
+          <w:bCs/>
+        </w:rPr>
+      </w:pPr>
+    </w:p>
+    <w:p>
+      <w:pPr>
+        <w:spacing w:line="360" w:lineRule="auto"/>
+        <w:rPr>
+          <w:rFonts w:ascii="Times New Roman" w:hAnsi="Times New Roman" w:cs="Times New Roman"/>
+          <w:b/>
+          <w:bCs/>
+        </w:rPr>
+      </w:pPr>
+    </w:p>
     <w:p>
       <w:pPr>
         <w:spacing w:line="360" w:lineRule="auto"/>
@@ -12352,8 +12686,8 @@
       <w:tblGrid>
         <w:gridCol w:w="3015"/>
         <w:gridCol w:w="3058"/>
-        <w:gridCol w:w="1401"/>
-        <w:gridCol w:w="1531"/>
+        <w:gridCol w:w="1400"/>
+        <w:gridCol w:w="1532"/>
       </w:tblGrid>
       <w:tr>
         <w:tblPrEx>
@@ -12400,7 +12734,7 @@
         </w:tc>
         <w:tc>
           <w:tcPr>
-            <w:tcW w:w="1698" w:type="pct"/>
+            <w:tcW w:w="1697" w:type="pct"/>
           </w:tcPr>
           <w:p>
             <w:pPr>
@@ -12426,7 +12760,7 @@
         </w:tc>
         <w:tc>
           <w:tcPr>
-            <w:tcW w:w="778" w:type="pct"/>
+            <w:tcW w:w="777" w:type="pct"/>
           </w:tcPr>
           <w:p>
             <w:pPr>
@@ -12514,13 +12848,13 @@
                 <w:sz w:val="20"/>
                 <w:szCs w:val="20"/>
               </w:rPr>
-              <w:t>cypress/e2e/registration</w:t>
-            </w:r>
-          </w:p>
-        </w:tc>
-        <w:tc>
-          <w:tcPr>
-            <w:tcW w:w="1698" w:type="pct"/>
+              <w:t>cypress/e2e</w:t>
+            </w:r>
+          </w:p>
+        </w:tc>
+        <w:tc>
+          <w:tcPr>
+            <w:tcW w:w="1697" w:type="pct"/>
             <w:vAlign w:val="center"/>
           </w:tcPr>
           <w:p>
@@ -12534,17 +12868,17 @@
             </w:pPr>
             <w:r>
               <w:rPr>
-                <w:rFonts w:ascii="Times New Roman" w:hAnsi="Times New Roman" w:cs="Times New Roman"/>
-                <w:sz w:val="20"/>
-                <w:szCs w:val="20"/>
-              </w:rPr>
-              <w:t>valid-registration.cy.js</w:t>
-            </w:r>
-          </w:p>
-        </w:tc>
-        <w:tc>
-          <w:tcPr>
-            <w:tcW w:w="778" w:type="pct"/>
+                <w:rFonts w:hint="default" w:ascii="Times New Roman" w:hAnsi="Times New Roman"/>
+                <w:sz w:val="20"/>
+                <w:szCs w:val="20"/>
+              </w:rPr>
+              <w:t>registro.cy.js</w:t>
+            </w:r>
+          </w:p>
+        </w:tc>
+        <w:tc>
+          <w:tcPr>
+            <w:tcW w:w="777" w:type="pct"/>
           </w:tcPr>
           <w:p>
             <w:pPr>
@@ -12634,13 +12968,13 @@
                 <w:sz w:val="20"/>
                 <w:szCs w:val="20"/>
               </w:rPr>
-              <w:t>cypress/e2e/registration</w:t>
-            </w:r>
-          </w:p>
-        </w:tc>
-        <w:tc>
-          <w:tcPr>
-            <w:tcW w:w="1698" w:type="pct"/>
+              <w:t>cypress/e2e</w:t>
+            </w:r>
+          </w:p>
+        </w:tc>
+        <w:tc>
+          <w:tcPr>
+            <w:tcW w:w="1697" w:type="pct"/>
             <w:vAlign w:val="center"/>
           </w:tcPr>
           <w:p>
@@ -12654,17 +12988,17 @@
             </w:pPr>
             <w:r>
               <w:rPr>
-                <w:rFonts w:ascii="Times New Roman" w:hAnsi="Times New Roman" w:cs="Times New Roman"/>
-                <w:sz w:val="20"/>
-                <w:szCs w:val="20"/>
-              </w:rPr>
-              <w:t>duplicate-email.cy.js</w:t>
-            </w:r>
-          </w:p>
-        </w:tc>
-        <w:tc>
-          <w:tcPr>
-            <w:tcW w:w="778" w:type="pct"/>
+                <w:rFonts w:hint="default" w:ascii="Times New Roman" w:hAnsi="Times New Roman"/>
+                <w:sz w:val="20"/>
+                <w:szCs w:val="20"/>
+              </w:rPr>
+              <w:t>registro.cy.js</w:t>
+            </w:r>
+          </w:p>
+        </w:tc>
+        <w:tc>
+          <w:tcPr>
+            <w:tcW w:w="777" w:type="pct"/>
           </w:tcPr>
           <w:p>
             <w:pPr>
@@ -12754,13 +13088,13 @@
                 <w:sz w:val="20"/>
                 <w:szCs w:val="20"/>
               </w:rPr>
-              <w:t>cypress/e2e/products</w:t>
-            </w:r>
-          </w:p>
-        </w:tc>
-        <w:tc>
-          <w:tcPr>
-            <w:tcW w:w="1698" w:type="pct"/>
+              <w:t>cypress/e2e</w:t>
+            </w:r>
+          </w:p>
+        </w:tc>
+        <w:tc>
+          <w:tcPr>
+            <w:tcW w:w="1697" w:type="pct"/>
             <w:vAlign w:val="center"/>
           </w:tcPr>
           <w:p>
@@ -12774,17 +13108,17 @@
             </w:pPr>
             <w:r>
               <w:rPr>
-                <w:rFonts w:ascii="Times New Roman" w:hAnsi="Times New Roman" w:cs="Times New Roman"/>
-                <w:sz w:val="20"/>
-                <w:szCs w:val="20"/>
-              </w:rPr>
-              <w:t>search-product.cy.js</w:t>
-            </w:r>
-          </w:p>
-        </w:tc>
-        <w:tc>
-          <w:tcPr>
-            <w:tcW w:w="778" w:type="pct"/>
+                <w:rFonts w:hint="default" w:ascii="Times New Roman" w:hAnsi="Times New Roman"/>
+                <w:sz w:val="20"/>
+                <w:szCs w:val="20"/>
+              </w:rPr>
+              <w:t>produtos.cy.js</w:t>
+            </w:r>
+          </w:p>
+        </w:tc>
+        <w:tc>
+          <w:tcPr>
+            <w:tcW w:w="777" w:type="pct"/>
           </w:tcPr>
           <w:p>
             <w:pPr>
@@ -12874,13 +13208,13 @@
                 <w:sz w:val="20"/>
                 <w:szCs w:val="20"/>
               </w:rPr>
-              <w:t>cypress/e2e/products</w:t>
-            </w:r>
-          </w:p>
-        </w:tc>
-        <w:tc>
-          <w:tcPr>
-            <w:tcW w:w="1698" w:type="pct"/>
+              <w:t>cypress/e2e</w:t>
+            </w:r>
+          </w:p>
+        </w:tc>
+        <w:tc>
+          <w:tcPr>
+            <w:tcW w:w="1697" w:type="pct"/>
             <w:vAlign w:val="center"/>
           </w:tcPr>
           <w:p>
@@ -12894,17 +13228,17 @@
             </w:pPr>
             <w:r>
               <w:rPr>
-                <w:rFonts w:ascii="Times New Roman" w:hAnsi="Times New Roman" w:cs="Times New Roman"/>
-                <w:sz w:val="20"/>
-                <w:szCs w:val="20"/>
-              </w:rPr>
-              <w:t>view-details.cy.js</w:t>
-            </w:r>
-          </w:p>
-        </w:tc>
-        <w:tc>
-          <w:tcPr>
-            <w:tcW w:w="778" w:type="pct"/>
+                <w:rFonts w:hint="default" w:ascii="Times New Roman" w:hAnsi="Times New Roman"/>
+                <w:sz w:val="20"/>
+                <w:szCs w:val="20"/>
+              </w:rPr>
+              <w:t>produtos.cy.js</w:t>
+            </w:r>
+          </w:p>
+        </w:tc>
+        <w:tc>
+          <w:tcPr>
+            <w:tcW w:w="777" w:type="pct"/>
           </w:tcPr>
           <w:p>
             <w:pPr>
@@ -12994,13 +13328,13 @@
                 <w:sz w:val="20"/>
                 <w:szCs w:val="20"/>
               </w:rPr>
-              <w:t>cypress/e2e/cart</w:t>
-            </w:r>
-          </w:p>
-        </w:tc>
-        <w:tc>
-          <w:tcPr>
-            <w:tcW w:w="1698" w:type="pct"/>
+              <w:t>cypress/e2e</w:t>
+            </w:r>
+          </w:p>
+        </w:tc>
+        <w:tc>
+          <w:tcPr>
+            <w:tcW w:w="1697" w:type="pct"/>
             <w:vAlign w:val="center"/>
           </w:tcPr>
           <w:p>
@@ -13014,17 +13348,17 @@
             </w:pPr>
             <w:r>
               <w:rPr>
-                <w:rFonts w:ascii="Times New Roman" w:hAnsi="Times New Roman" w:cs="Times New Roman"/>
-                <w:sz w:val="20"/>
-                <w:szCs w:val="20"/>
-              </w:rPr>
-              <w:t>add-to-cart.cy.js</w:t>
-            </w:r>
-          </w:p>
-        </w:tc>
-        <w:tc>
-          <w:tcPr>
-            <w:tcW w:w="778" w:type="pct"/>
+                <w:rFonts w:hint="default" w:ascii="Times New Roman" w:hAnsi="Times New Roman"/>
+                <w:sz w:val="20"/>
+                <w:szCs w:val="20"/>
+              </w:rPr>
+              <w:t>carrinho.cy.js</w:t>
+            </w:r>
+          </w:p>
+        </w:tc>
+        <w:tc>
+          <w:tcPr>
+            <w:tcW w:w="777" w:type="pct"/>
           </w:tcPr>
           <w:p>
             <w:pPr>
@@ -13114,13 +13448,13 @@
                 <w:sz w:val="20"/>
                 <w:szCs w:val="20"/>
               </w:rPr>
-              <w:t>cypress/e2e/cart</w:t>
-            </w:r>
-          </w:p>
-        </w:tc>
-        <w:tc>
-          <w:tcPr>
-            <w:tcW w:w="1698" w:type="pct"/>
+              <w:t>cypress/e2e</w:t>
+            </w:r>
+          </w:p>
+        </w:tc>
+        <w:tc>
+          <w:tcPr>
+            <w:tcW w:w="1697" w:type="pct"/>
             <w:vAlign w:val="center"/>
           </w:tcPr>
           <w:p>
@@ -13134,17 +13468,17 @@
             </w:pPr>
             <w:r>
               <w:rPr>
-                <w:rFonts w:ascii="Times New Roman" w:hAnsi="Times New Roman" w:cs="Times New Roman"/>
-                <w:sz w:val="20"/>
-                <w:szCs w:val="20"/>
-              </w:rPr>
-              <w:t>remove-from-cart.cy.js</w:t>
-            </w:r>
-          </w:p>
-        </w:tc>
-        <w:tc>
-          <w:tcPr>
-            <w:tcW w:w="778" w:type="pct"/>
+                <w:rFonts w:hint="default" w:ascii="Times New Roman" w:hAnsi="Times New Roman"/>
+                <w:sz w:val="20"/>
+                <w:szCs w:val="20"/>
+              </w:rPr>
+              <w:t>carrinho.cy.js</w:t>
+            </w:r>
+          </w:p>
+        </w:tc>
+        <w:tc>
+          <w:tcPr>
+            <w:tcW w:w="777" w:type="pct"/>
           </w:tcPr>
           <w:p>
             <w:pPr>
@@ -13234,13 +13568,13 @@
                 <w:sz w:val="20"/>
                 <w:szCs w:val="20"/>
               </w:rPr>
-              <w:t>cypress/e2e/checkout</w:t>
-            </w:r>
-          </w:p>
-        </w:tc>
-        <w:tc>
-          <w:tcPr>
-            <w:tcW w:w="1698" w:type="pct"/>
+              <w:t>cypress/e2e</w:t>
+            </w:r>
+          </w:p>
+        </w:tc>
+        <w:tc>
+          <w:tcPr>
+            <w:tcW w:w="1697" w:type="pct"/>
             <w:vAlign w:val="center"/>
           </w:tcPr>
           <w:p>
@@ -13254,17 +13588,17 @@
             </w:pPr>
             <w:r>
               <w:rPr>
-                <w:rFonts w:ascii="Times New Roman" w:hAnsi="Times New Roman" w:cs="Times New Roman"/>
-                <w:sz w:val="20"/>
-                <w:szCs w:val="20"/>
-              </w:rPr>
-              <w:t>complete-checkout.cy.js</w:t>
-            </w:r>
-          </w:p>
-        </w:tc>
-        <w:tc>
-          <w:tcPr>
-            <w:tcW w:w="778" w:type="pct"/>
+                <w:rFonts w:hint="default" w:ascii="Times New Roman" w:hAnsi="Times New Roman"/>
+                <w:sz w:val="20"/>
+                <w:szCs w:val="20"/>
+              </w:rPr>
+              <w:t>checkout.cy.js</w:t>
+            </w:r>
+          </w:p>
+        </w:tc>
+        <w:tc>
+          <w:tcPr>
+            <w:tcW w:w="777" w:type="pct"/>
           </w:tcPr>
           <w:p>
             <w:pPr>
@@ -13354,13 +13688,13 @@
                 <w:sz w:val="20"/>
                 <w:szCs w:val="20"/>
               </w:rPr>
-              <w:t>cypress/e2e/checkout</w:t>
-            </w:r>
-          </w:p>
-        </w:tc>
-        <w:tc>
-          <w:tcPr>
-            <w:tcW w:w="1698" w:type="pct"/>
+              <w:t>cypress/e2e</w:t>
+            </w:r>
+          </w:p>
+        </w:tc>
+        <w:tc>
+          <w:tcPr>
+            <w:tcW w:w="1697" w:type="pct"/>
             <w:vAlign w:val="center"/>
           </w:tcPr>
           <w:p>
@@ -13374,17 +13708,17 @@
             </w:pPr>
             <w:r>
               <w:rPr>
-                <w:rFonts w:ascii="Times New Roman" w:hAnsi="Times New Roman" w:cs="Times New Roman"/>
-                <w:sz w:val="20"/>
-                <w:szCs w:val="20"/>
-              </w:rPr>
-              <w:t>validate-address.cy.js</w:t>
-            </w:r>
-          </w:p>
-        </w:tc>
-        <w:tc>
-          <w:tcPr>
-            <w:tcW w:w="778" w:type="pct"/>
+                <w:rFonts w:hint="default" w:ascii="Times New Roman" w:hAnsi="Times New Roman"/>
+                <w:sz w:val="20"/>
+                <w:szCs w:val="20"/>
+              </w:rPr>
+              <w:t>checkout.cy.js</w:t>
+            </w:r>
+          </w:p>
+        </w:tc>
+        <w:tc>
+          <w:tcPr>
+            <w:tcW w:w="777" w:type="pct"/>
           </w:tcPr>
           <w:p>
             <w:pPr>
@@ -13416,6 +13750,327 @@
                 <w:rFonts w:ascii="Times New Roman" w:hAnsi="Times New Roman" w:cs="Times New Roman"/>
                 <w:sz w:val="20"/>
                 <w:szCs w:val="20"/>
+              </w:rPr>
+            </w:pPr>
+            <w:r>
+              <w:rPr>
+                <w:rFonts w:ascii="Segoe UI Emoji" w:hAnsi="Segoe UI Emoji" w:cs="Segoe UI Emoji"/>
+                <w:sz w:val="20"/>
+                <w:szCs w:val="20"/>
+              </w:rPr>
+              <w:t>✅</w:t>
+            </w:r>
+            <w:r>
+              <w:rPr>
+                <w:rFonts w:ascii="Times New Roman" w:hAnsi="Times New Roman" w:cs="Times New Roman"/>
+                <w:sz w:val="20"/>
+                <w:szCs w:val="20"/>
+              </w:rPr>
+              <w:t xml:space="preserve"> Pronto</w:t>
+            </w:r>
+          </w:p>
+        </w:tc>
+      </w:tr>
+      <w:tr>
+        <w:tblPrEx>
+          <w:tblBorders>
+            <w:top w:val="single" w:color="auto" w:sz="4" w:space="0"/>
+            <w:left w:val="single" w:color="auto" w:sz="4" w:space="0"/>
+            <w:bottom w:val="single" w:color="auto" w:sz="4" w:space="0"/>
+            <w:right w:val="single" w:color="auto" w:sz="4" w:space="0"/>
+            <w:insideH w:val="single" w:color="auto" w:sz="4" w:space="0"/>
+            <w:insideV w:val="single" w:color="auto" w:sz="4" w:space="0"/>
+          </w:tblBorders>
+          <w:tblCellMar>
+            <w:top w:w="0" w:type="dxa"/>
+            <w:left w:w="108" w:type="dxa"/>
+            <w:bottom w:w="0" w:type="dxa"/>
+            <w:right w:w="108" w:type="dxa"/>
+          </w:tblCellMar>
+        </w:tblPrEx>
+        <w:tc>
+          <w:tcPr>
+            <w:tcW w:w="1674" w:type="pct"/>
+            <w:shd w:val="clear" w:color="auto" w:fill="auto"/>
+            <w:vAlign w:val="center"/>
+          </w:tcPr>
+          <w:p>
+            <w:pPr>
+              <w:spacing w:after="160" w:line="360" w:lineRule="auto"/>
+              <w:rPr>
+                <w:rFonts w:ascii="Times New Roman" w:hAnsi="Times New Roman" w:cs="Times New Roman" w:eastAsiaTheme="minorHAnsi"/>
+                <w:kern w:val="2"/>
+                <w:sz w:val="20"/>
+                <w:szCs w:val="20"/>
+                <w:lang w:val="pt-BR" w:eastAsia="en-US" w:bidi="ar-SA"/>
+                <w14:ligatures w14:val="standardContextual"/>
+              </w:rPr>
+            </w:pPr>
+            <w:r>
+              <w:rPr>
+                <w:rFonts w:ascii="Times New Roman" w:hAnsi="Times New Roman" w:cs="Times New Roman"/>
+                <w:sz w:val="20"/>
+                <w:szCs w:val="20"/>
+              </w:rPr>
+              <w:t>cypress/e2e</w:t>
+            </w:r>
+          </w:p>
+        </w:tc>
+        <w:tc>
+          <w:tcPr>
+            <w:tcW w:w="1697" w:type="pct"/>
+            <w:shd w:val="clear" w:color="auto" w:fill="auto"/>
+            <w:vAlign w:val="center"/>
+          </w:tcPr>
+          <w:p>
+            <w:pPr>
+              <w:spacing w:after="160" w:line="360" w:lineRule="auto"/>
+              <w:rPr>
+                <w:rFonts w:hint="default" w:ascii="Times New Roman" w:hAnsi="Times New Roman" w:cs="Times New Roman" w:eastAsiaTheme="minorHAnsi"/>
+                <w:kern w:val="2"/>
+                <w:sz w:val="20"/>
+                <w:szCs w:val="20"/>
+                <w:lang w:val="pt-BR" w:eastAsia="en-US" w:bidi="ar-SA"/>
+                <w14:ligatures w14:val="standardContextual"/>
+              </w:rPr>
+            </w:pPr>
+            <w:r>
+              <w:rPr>
+                <w:rFonts w:hint="default" w:ascii="Times New Roman" w:hAnsi="Times New Roman"/>
+                <w:sz w:val="20"/>
+                <w:szCs w:val="20"/>
+                <w:lang w:val="pt-BR"/>
+              </w:rPr>
+              <w:t>login</w:t>
+            </w:r>
+            <w:r>
+              <w:rPr>
+                <w:rFonts w:hint="default" w:ascii="Times New Roman" w:hAnsi="Times New Roman"/>
+                <w:sz w:val="20"/>
+                <w:szCs w:val="20"/>
+              </w:rPr>
+              <w:t>.cy.js</w:t>
+            </w:r>
+          </w:p>
+        </w:tc>
+        <w:tc>
+          <w:tcPr>
+            <w:tcW w:w="777" w:type="pct"/>
+            <w:shd w:val="clear" w:color="auto" w:fill="auto"/>
+            <w:vAlign w:val="top"/>
+          </w:tcPr>
+          <w:p>
+            <w:pPr>
+              <w:spacing w:after="160" w:line="360" w:lineRule="auto"/>
+              <w:rPr>
+                <w:rFonts w:ascii="Times New Roman" w:hAnsi="Times New Roman" w:cs="Times New Roman" w:eastAsiaTheme="minorHAnsi"/>
+                <w:kern w:val="2"/>
+                <w:sz w:val="20"/>
+                <w:szCs w:val="20"/>
+                <w:lang w:val="pt-BR" w:eastAsia="en-US" w:bidi="ar-SA"/>
+                <w14:ligatures w14:val="standardContextual"/>
+              </w:rPr>
+            </w:pPr>
+            <w:r>
+              <w:rPr>
+                <w:rFonts w:hint="default" w:ascii="Times New Roman" w:hAnsi="Times New Roman" w:cs="Times New Roman"/>
+                <w:sz w:val="20"/>
+                <w:szCs w:val="20"/>
+                <w:lang w:val="pt-BR"/>
+              </w:rPr>
+              <w:t>LOG</w:t>
+            </w:r>
+            <w:r>
+              <w:rPr>
+                <w:rFonts w:ascii="Times New Roman" w:hAnsi="Times New Roman" w:cs="Times New Roman"/>
+                <w:sz w:val="20"/>
+                <w:szCs w:val="20"/>
+              </w:rPr>
+              <w:t>-01</w:t>
+            </w:r>
+          </w:p>
+        </w:tc>
+        <w:tc>
+          <w:tcPr>
+            <w:tcW w:w="850" w:type="pct"/>
+            <w:shd w:val="clear" w:color="auto" w:fill="auto"/>
+            <w:vAlign w:val="top"/>
+          </w:tcPr>
+          <w:p>
+            <w:pPr>
+              <w:spacing w:after="160" w:line="360" w:lineRule="auto"/>
+              <w:rPr>
+                <w:rFonts w:ascii="Times New Roman" w:hAnsi="Times New Roman" w:cs="Times New Roman" w:eastAsiaTheme="minorHAnsi"/>
+                <w:kern w:val="2"/>
+                <w:sz w:val="20"/>
+                <w:szCs w:val="20"/>
+                <w:lang w:val="pt-BR" w:eastAsia="en-US" w:bidi="ar-SA"/>
+                <w14:ligatures w14:val="standardContextual"/>
+              </w:rPr>
+            </w:pPr>
+            <w:r>
+              <w:rPr>
+                <w:rFonts w:ascii="Segoe UI Emoji" w:hAnsi="Segoe UI Emoji" w:cs="Segoe UI Emoji"/>
+                <w:sz w:val="20"/>
+                <w:szCs w:val="20"/>
+              </w:rPr>
+              <w:t>✅</w:t>
+            </w:r>
+            <w:r>
+              <w:rPr>
+                <w:rFonts w:ascii="Times New Roman" w:hAnsi="Times New Roman" w:cs="Times New Roman"/>
+                <w:sz w:val="20"/>
+                <w:szCs w:val="20"/>
+              </w:rPr>
+              <w:t xml:space="preserve"> Pronto</w:t>
+            </w:r>
+          </w:p>
+        </w:tc>
+      </w:tr>
+      <w:tr>
+        <w:tblPrEx>
+          <w:tblBorders>
+            <w:top w:val="single" w:color="auto" w:sz="4" w:space="0"/>
+            <w:left w:val="single" w:color="auto" w:sz="4" w:space="0"/>
+            <w:bottom w:val="single" w:color="auto" w:sz="4" w:space="0"/>
+            <w:right w:val="single" w:color="auto" w:sz="4" w:space="0"/>
+            <w:insideH w:val="single" w:color="auto" w:sz="4" w:space="0"/>
+            <w:insideV w:val="single" w:color="auto" w:sz="4" w:space="0"/>
+          </w:tblBorders>
+          <w:tblCellMar>
+            <w:top w:w="0" w:type="dxa"/>
+            <w:left w:w="108" w:type="dxa"/>
+            <w:bottom w:w="0" w:type="dxa"/>
+            <w:right w:w="108" w:type="dxa"/>
+          </w:tblCellMar>
+        </w:tblPrEx>
+        <w:tc>
+          <w:tcPr>
+            <w:tcW w:w="1674" w:type="pct"/>
+            <w:shd w:val="clear" w:color="auto" w:fill="auto"/>
+            <w:vAlign w:val="center"/>
+          </w:tcPr>
+          <w:p>
+            <w:pPr>
+              <w:spacing w:after="160" w:line="360" w:lineRule="auto"/>
+              <w:rPr>
+                <w:rFonts w:ascii="Times New Roman" w:hAnsi="Times New Roman" w:cs="Times New Roman" w:eastAsiaTheme="minorHAnsi"/>
+                <w:kern w:val="2"/>
+                <w:sz w:val="20"/>
+                <w:szCs w:val="20"/>
+                <w:lang w:val="pt-BR" w:eastAsia="en-US" w:bidi="ar-SA"/>
+                <w14:ligatures w14:val="standardContextual"/>
+              </w:rPr>
+            </w:pPr>
+            <w:r>
+              <w:rPr>
+                <w:rFonts w:ascii="Times New Roman" w:hAnsi="Times New Roman" w:cs="Times New Roman"/>
+                <w:sz w:val="20"/>
+                <w:szCs w:val="20"/>
+              </w:rPr>
+              <w:t>cypress/e2e</w:t>
+            </w:r>
+          </w:p>
+        </w:tc>
+        <w:tc>
+          <w:tcPr>
+            <w:tcW w:w="1697" w:type="pct"/>
+            <w:shd w:val="clear" w:color="auto" w:fill="auto"/>
+            <w:vAlign w:val="center"/>
+          </w:tcPr>
+          <w:p>
+            <w:pPr>
+              <w:spacing w:after="160" w:line="360" w:lineRule="auto"/>
+              <w:rPr>
+                <w:rFonts w:hint="default" w:ascii="Times New Roman" w:hAnsi="Times New Roman" w:cs="Times New Roman" w:eastAsiaTheme="minorHAnsi"/>
+                <w:kern w:val="2"/>
+                <w:sz w:val="20"/>
+                <w:szCs w:val="20"/>
+                <w:lang w:val="pt-BR" w:eastAsia="en-US" w:bidi="ar-SA"/>
+                <w14:ligatures w14:val="standardContextual"/>
+              </w:rPr>
+            </w:pPr>
+            <w:r>
+              <w:rPr>
+                <w:rFonts w:hint="default" w:ascii="Times New Roman" w:hAnsi="Times New Roman"/>
+                <w:sz w:val="20"/>
+                <w:szCs w:val="20"/>
+                <w:lang w:val="pt-BR"/>
+              </w:rPr>
+              <w:t>login</w:t>
+            </w:r>
+            <w:r>
+              <w:rPr>
+                <w:rFonts w:hint="default" w:ascii="Times New Roman" w:hAnsi="Times New Roman"/>
+                <w:sz w:val="20"/>
+                <w:szCs w:val="20"/>
+              </w:rPr>
+              <w:t>.cy.js</w:t>
+            </w:r>
+          </w:p>
+        </w:tc>
+        <w:tc>
+          <w:tcPr>
+            <w:tcW w:w="777" w:type="pct"/>
+            <w:shd w:val="clear" w:color="auto" w:fill="auto"/>
+            <w:vAlign w:val="top"/>
+          </w:tcPr>
+          <w:p>
+            <w:pPr>
+              <w:spacing w:after="160" w:line="360" w:lineRule="auto"/>
+              <w:rPr>
+                <w:rFonts w:hint="default" w:ascii="Times New Roman" w:hAnsi="Times New Roman" w:cs="Times New Roman" w:eastAsiaTheme="minorHAnsi"/>
+                <w:kern w:val="2"/>
+                <w:sz w:val="20"/>
+                <w:szCs w:val="20"/>
+                <w:lang w:val="pt-BR" w:eastAsia="en-US" w:bidi="ar-SA"/>
+                <w14:ligatures w14:val="standardContextual"/>
+              </w:rPr>
+            </w:pPr>
+            <w:r>
+              <w:rPr>
+                <w:rFonts w:hint="default" w:ascii="Times New Roman" w:hAnsi="Times New Roman" w:cs="Times New Roman"/>
+                <w:sz w:val="20"/>
+                <w:szCs w:val="20"/>
+                <w:lang w:val="pt-BR"/>
+              </w:rPr>
+              <w:t>LOG</w:t>
+            </w:r>
+            <w:r>
+              <w:rPr>
+                <w:rFonts w:ascii="Times New Roman" w:hAnsi="Times New Roman" w:cs="Times New Roman"/>
+                <w:sz w:val="20"/>
+                <w:szCs w:val="20"/>
+              </w:rPr>
+              <w:t>-0</w:t>
+            </w:r>
+            <w:r>
+              <w:rPr>
+                <w:rFonts w:hint="default" w:ascii="Times New Roman" w:hAnsi="Times New Roman" w:cs="Times New Roman"/>
+                <w:sz w:val="20"/>
+                <w:szCs w:val="20"/>
+                <w:lang w:val="pt-BR"/>
+              </w:rPr>
+              <w:t>2</w:t>
+            </w:r>
+          </w:p>
+        </w:tc>
+        <w:tc>
+          <w:tcPr>
+            <w:tcW w:w="850" w:type="pct"/>
+            <w:shd w:val="clear" w:color="auto" w:fill="auto"/>
+            <w:vAlign w:val="top"/>
+          </w:tcPr>
+          <w:p>
+            <w:pPr>
+              <w:spacing w:after="160" w:line="360" w:lineRule="auto"/>
+              <w:rPr>
+                <w:rFonts w:ascii="Times New Roman" w:hAnsi="Times New Roman" w:cs="Times New Roman" w:eastAsiaTheme="minorHAnsi"/>
+                <w:kern w:val="2"/>
+                <w:sz w:val="20"/>
+                <w:szCs w:val="20"/>
+                <w:lang w:val="pt-BR" w:eastAsia="en-US" w:bidi="ar-SA"/>
+                <w14:ligatures w14:val="standardContextual"/>
               </w:rPr>
             </w:pPr>
             <w:r>
@@ -14087,12 +14742,6 @@
             <w:insideH w:val="single" w:color="auto" w:sz="4" w:space="0"/>
             <w:insideV w:val="single" w:color="auto" w:sz="4" w:space="0"/>
           </w:tblBorders>
-          <w:tblCellMar>
-            <w:top w:w="0" w:type="dxa"/>
-            <w:left w:w="108" w:type="dxa"/>
-            <w:bottom w:w="0" w:type="dxa"/>
-            <w:right w:w="108" w:type="dxa"/>
-          </w:tblCellMar>
         </w:tblPrEx>
         <w:tc>
           <w:tcPr>
@@ -14605,12 +15254,6 @@
             <w:insideH w:val="single" w:color="auto" w:sz="4" w:space="0"/>
             <w:insideV w:val="single" w:color="auto" w:sz="4" w:space="0"/>
           </w:tblBorders>
-          <w:tblCellMar>
-            <w:top w:w="0" w:type="dxa"/>
-            <w:left w:w="108" w:type="dxa"/>
-            <w:bottom w:w="0" w:type="dxa"/>
-            <w:right w:w="108" w:type="dxa"/>
-          </w:tblCellMar>
         </w:tblPrEx>
         <w:tc>
           <w:tcPr>
@@ -16569,11 +17212,11 @@
             </w:pPr>
             <w:r>
               <w:rPr>
-                <w:rFonts w:ascii="Times New Roman" w:hAnsi="Times New Roman" w:cs="Times New Roman"/>
-                <w:sz w:val="20"/>
-                <w:szCs w:val="20"/>
-              </w:rPr>
-              <w:t>usuario_1678891234@teste.com</w:t>
+                <w:rFonts w:hint="default" w:ascii="Times New Roman" w:hAnsi="Times New Roman"/>
+                <w:sz w:val="20"/>
+                <w:szCs w:val="20"/>
+              </w:rPr>
+              <w:t>testuser@mail.com</w:t>
             </w:r>
           </w:p>
         </w:tc>
@@ -16658,12 +17301,14 @@
             </w:pPr>
             <w:r>
               <w:rPr>
-                <w:rFonts w:ascii="Times New Roman" w:hAnsi="Times New Roman" w:cs="Times New Roman"/>
-                <w:sz w:val="20"/>
-                <w:szCs w:val="20"/>
-              </w:rPr>
-              <w:t>existente@teste.com</w:t>
-            </w:r>
+                <w:rFonts w:hint="default" w:ascii="Times New Roman" w:hAnsi="Times New Roman"/>
+                <w:sz w:val="20"/>
+                <w:szCs w:val="20"/>
+              </w:rPr>
+              <w:t>testuser@mail.com</w:t>
+            </w:r>
+            <w:bookmarkStart w:id="0" w:name="_GoBack"/>
+            <w:bookmarkEnd w:id="0"/>
           </w:p>
         </w:tc>
         <w:tc>
@@ -21488,12 +22133,6 @@
             <w:insideH w:val="single" w:color="auto" w:sz="4" w:space="0"/>
             <w:insideV w:val="single" w:color="auto" w:sz="4" w:space="0"/>
           </w:tblBorders>
-          <w:tblCellMar>
-            <w:top w:w="0" w:type="dxa"/>
-            <w:left w:w="108" w:type="dxa"/>
-            <w:bottom w:w="0" w:type="dxa"/>
-            <w:right w:w="108" w:type="dxa"/>
-          </w:tblCellMar>
         </w:tblPrEx>
         <w:tc>
           <w:tcPr>
@@ -46901,7 +47540,7 @@
     <w:lsdException w:qFormat="1" w:unhideWhenUsed="0" w:uiPriority="10" w:semiHidden="0" w:name="Title"/>
     <w:lsdException w:uiPriority="99" w:name="Closing"/>
     <w:lsdException w:uiPriority="99" w:name="Signature"/>
-    <w:lsdException w:uiPriority="1" w:semiHidden="0" w:name="Default Paragraph Font"/>
+    <w:lsdException w:qFormat="1" w:uiPriority="1" w:semiHidden="0" w:name="Default Paragraph Font"/>
     <w:lsdException w:uiPriority="99" w:name="Body Text"/>
     <w:lsdException w:uiPriority="99" w:name="Body Text Indent"/>
     <w:lsdException w:uiPriority="99" w:name="List Continue"/>
@@ -46922,7 +47561,7 @@
     <w:lsdException w:uiPriority="99" w:name="Body Text Indent 3"/>
     <w:lsdException w:uiPriority="99" w:name="Block Text"/>
     <w:lsdException w:uiPriority="99" w:semiHidden="0" w:name="Hyperlink"/>
-    <w:lsdException w:uiPriority="99" w:name="FollowedHyperlink"/>
+    <w:lsdException w:qFormat="1" w:uiPriority="99" w:name="FollowedHyperlink"/>
     <w:lsdException w:qFormat="1" w:unhideWhenUsed="0" w:uiPriority="22" w:semiHidden="0" w:name="Strong"/>
     <w:lsdException w:qFormat="1" w:unhideWhenUsed="0" w:uiPriority="20" w:semiHidden="0" w:name="Emphasis"/>
     <w:lsdException w:uiPriority="99" w:name="Document Map"/>
@@ -46939,7 +47578,7 @@
     <w:lsdException w:uiPriority="99" w:name="HTML Sample"/>
     <w:lsdException w:uiPriority="99" w:name="HTML Typewriter"/>
     <w:lsdException w:uiPriority="99" w:name="HTML Variable"/>
-    <w:lsdException w:uiPriority="99" w:name="Normal Table"/>
+    <w:lsdException w:qFormat="1" w:uiPriority="99" w:name="Normal Table"/>
     <w:lsdException w:uiPriority="99" w:name="annotation subject"/>
     <w:lsdException w:uiPriority="99" w:name="Table Simple 1"/>
     <w:lsdException w:uiPriority="99" w:name="Table Simple 2"/>
@@ -46984,7 +47623,7 @@
     <w:lsdException w:uiPriority="99" w:name="Table Web 2"/>
     <w:lsdException w:uiPriority="99" w:name="Table Web 3"/>
     <w:lsdException w:uiPriority="99" w:name="Balloon Text"/>
-    <w:lsdException w:unhideWhenUsed="0" w:uiPriority="39" w:semiHidden="0" w:name="Table Grid"/>
+    <w:lsdException w:qFormat="1" w:unhideWhenUsed="0" w:uiPriority="39" w:semiHidden="0" w:name="Table Grid"/>
     <w:lsdException w:uiPriority="99" w:name="Table Theme"/>
     <w:lsdException w:qFormat="1" w:unhideWhenUsed="0" w:uiPriority="34" w:semiHidden="0" w:name="List Paragraph"/>
     <w:lsdException w:qFormat="1" w:unhideWhenUsed="0" w:uiPriority="29" w:semiHidden="0" w:name="Quote"/>
@@ -47228,12 +47867,14 @@
   <w:style w:type="character" w:default="1" w:styleId="11">
     <w:name w:val="Default Paragraph Font"/>
     <w:unhideWhenUsed/>
+    <w:qFormat/>
     <w:uiPriority w:val="1"/>
   </w:style>
   <w:style w:type="table" w:default="1" w:styleId="12">
     <w:name w:val="Normal Table"/>
     <w:semiHidden/>
     <w:unhideWhenUsed/>
+    <w:qFormat/>
     <w:uiPriority w:val="99"/>
     <w:tblPr>
       <w:tblCellMar>
@@ -47259,6 +47900,7 @@
     <w:basedOn w:val="11"/>
     <w:semiHidden/>
     <w:unhideWhenUsed/>
+    <w:qFormat/>
     <w:uiPriority w:val="99"/>
     <w:rPr>
       <w:color w:val="800080"/>
@@ -47332,6 +47974,7 @@
   <w:style w:type="table" w:styleId="19">
     <w:name w:val="Table Grid"/>
     <w:basedOn w:val="12"/>
+    <w:qFormat/>
     <w:uiPriority w:val="39"/>
     <w:pPr>
       <w:spacing w:after="0" w:line="240" w:lineRule="auto"/>
@@ -47351,6 +47994,7 @@
     <w:name w:val="Título 1 Char"/>
     <w:basedOn w:val="11"/>
     <w:link w:val="2"/>
+    <w:qFormat/>
     <w:uiPriority w:val="9"/>
     <w:rPr>
       <w:rFonts w:asciiTheme="majorHAnsi" w:hAnsiTheme="majorHAnsi" w:eastAsiaTheme="majorEastAsia" w:cstheme="majorBidi"/>
@@ -47363,6 +48007,7 @@
     <w:name w:val="Título 2 Char"/>
     <w:basedOn w:val="11"/>
     <w:link w:val="3"/>
+    <w:qFormat/>
     <w:uiPriority w:val="9"/>
     <w:rPr>
       <w:rFonts w:asciiTheme="majorHAnsi" w:hAnsiTheme="majorHAnsi" w:eastAsiaTheme="majorEastAsia" w:cstheme="majorBidi"/>
@@ -47387,6 +48032,7 @@
     <w:name w:val="Título 4 Char"/>
     <w:basedOn w:val="11"/>
     <w:link w:val="5"/>
+    <w:qFormat/>
     <w:uiPriority w:val="9"/>
     <w:rPr>
       <w:rFonts w:eastAsiaTheme="majorEastAsia" w:cstheme="majorBidi"/>
@@ -47400,6 +48046,7 @@
     <w:basedOn w:val="11"/>
     <w:link w:val="6"/>
     <w:semiHidden/>
+    <w:qFormat/>
     <w:uiPriority w:val="9"/>
     <w:rPr>
       <w:rFonts w:eastAsiaTheme="majorEastAsia" w:cstheme="majorBidi"/>
@@ -47411,6 +48058,7 @@
     <w:basedOn w:val="11"/>
     <w:link w:val="7"/>
     <w:semiHidden/>
+    <w:qFormat/>
     <w:uiPriority w:val="9"/>
     <w:rPr>
       <w:rFonts w:eastAsiaTheme="majorEastAsia" w:cstheme="majorBidi"/>
@@ -47432,6 +48080,7 @@
     <w:basedOn w:val="11"/>
     <w:link w:val="8"/>
     <w:semiHidden/>
+    <w:qFormat/>
     <w:uiPriority w:val="9"/>
     <w:rPr>
       <w:rFonts w:eastAsiaTheme="majorEastAsia" w:cstheme="majorBidi"/>
@@ -47451,6 +48100,7 @@
     <w:basedOn w:val="11"/>
     <w:link w:val="9"/>
     <w:semiHidden/>
+    <w:qFormat/>
     <w:uiPriority w:val="9"/>
     <w:rPr>
       <w:rFonts w:eastAsiaTheme="majorEastAsia" w:cstheme="majorBidi"/>
@@ -47472,6 +48122,7 @@
     <w:basedOn w:val="11"/>
     <w:link w:val="10"/>
     <w:semiHidden/>
+    <w:qFormat/>
     <w:uiPriority w:val="9"/>
     <w:rPr>
       <w:rFonts w:eastAsiaTheme="majorEastAsia" w:cstheme="majorBidi"/>
@@ -47503,6 +48154,7 @@
     <w:name w:val="Subtítulo Char"/>
     <w:basedOn w:val="11"/>
     <w:link w:val="18"/>
+    <w:qFormat/>
     <w:uiPriority w:val="11"/>
     <w:rPr>
       <w:rFonts w:eastAsiaTheme="majorEastAsia" w:cstheme="majorBidi"/>
@@ -47648,6 +48300,7 @@
   <w:style w:type="paragraph" w:customStyle="1" w:styleId="39">
     <w:name w:val="ds-markdown-paragraph"/>
     <w:basedOn w:val="1"/>
+    <w:qFormat/>
     <w:uiPriority w:val="0"/>
     <w:pPr>
       <w:spacing w:before="100" w:beforeAutospacing="1" w:after="100" w:afterAutospacing="1" w:line="240" w:lineRule="auto"/>
@@ -47664,6 +48317,7 @@
     <w:basedOn w:val="11"/>
     <w:semiHidden/>
     <w:unhideWhenUsed/>
+    <w:qFormat/>
     <w:uiPriority w:val="99"/>
     <w:rPr>
       <w:color w:val="605E5C"/>

</xml_diff>

<commit_message>
Atualizando Word - Documentacao - Final
</commit_message>
<xml_diff>
--- a/docs/Projeto de Testes  FInal.docx
+++ b/docs/Projeto de Testes  FInal.docx
@@ -4121,6 +4121,14 @@
       </w:tr>
       <w:tr>
         <w:tblPrEx>
+          <w:tblBorders>
+            <w:top w:val="single" w:color="auto" w:sz="4" w:space="0"/>
+            <w:left w:val="single" w:color="auto" w:sz="4" w:space="0"/>
+            <w:bottom w:val="single" w:color="auto" w:sz="4" w:space="0"/>
+            <w:right w:val="single" w:color="auto" w:sz="4" w:space="0"/>
+            <w:insideH w:val="single" w:color="auto" w:sz="4" w:space="0"/>
+            <w:insideV w:val="single" w:color="auto" w:sz="4" w:space="0"/>
+          </w:tblBorders>
           <w:tblCellMar>
             <w:top w:w="0" w:type="dxa"/>
             <w:left w:w="108" w:type="dxa"/>
@@ -7052,6 +7060,12 @@
             <w:insideH w:val="single" w:color="auto" w:sz="4" w:space="0"/>
             <w:insideV w:val="single" w:color="auto" w:sz="4" w:space="0"/>
           </w:tblBorders>
+          <w:tblCellMar>
+            <w:top w:w="0" w:type="dxa"/>
+            <w:left w:w="108" w:type="dxa"/>
+            <w:bottom w:w="0" w:type="dxa"/>
+            <w:right w:w="108" w:type="dxa"/>
+          </w:tblCellMar>
         </w:tblPrEx>
         <w:tc>
           <w:tcPr>
@@ -11999,6 +12013,12 @@
             <w:insideH w:val="single" w:color="auto" w:sz="4" w:space="0"/>
             <w:insideV w:val="single" w:color="auto" w:sz="4" w:space="0"/>
           </w:tblBorders>
+          <w:tblCellMar>
+            <w:top w:w="0" w:type="dxa"/>
+            <w:left w:w="108" w:type="dxa"/>
+            <w:bottom w:w="0" w:type="dxa"/>
+            <w:right w:w="108" w:type="dxa"/>
+          </w:tblCellMar>
         </w:tblPrEx>
         <w:trPr>
           <w:jc w:val="center"/>
@@ -14742,6 +14762,12 @@
             <w:insideH w:val="single" w:color="auto" w:sz="4" w:space="0"/>
             <w:insideV w:val="single" w:color="auto" w:sz="4" w:space="0"/>
           </w:tblBorders>
+          <w:tblCellMar>
+            <w:top w:w="0" w:type="dxa"/>
+            <w:left w:w="108" w:type="dxa"/>
+            <w:bottom w:w="0" w:type="dxa"/>
+            <w:right w:w="108" w:type="dxa"/>
+          </w:tblCellMar>
         </w:tblPrEx>
         <w:tc>
           <w:tcPr>
@@ -15254,6 +15280,12 @@
             <w:insideH w:val="single" w:color="auto" w:sz="4" w:space="0"/>
             <w:insideV w:val="single" w:color="auto" w:sz="4" w:space="0"/>
           </w:tblBorders>
+          <w:tblCellMar>
+            <w:top w:w="0" w:type="dxa"/>
+            <w:left w:w="108" w:type="dxa"/>
+            <w:bottom w:w="0" w:type="dxa"/>
+            <w:right w:w="108" w:type="dxa"/>
+          </w:tblCellMar>
         </w:tblPrEx>
         <w:tc>
           <w:tcPr>
@@ -17246,14 +17278,6 @@
       </w:tr>
       <w:tr>
         <w:tblPrEx>
-          <w:tblBorders>
-            <w:top w:val="single" w:color="auto" w:sz="4" w:space="0"/>
-            <w:left w:val="single" w:color="auto" w:sz="4" w:space="0"/>
-            <w:bottom w:val="single" w:color="auto" w:sz="4" w:space="0"/>
-            <w:right w:val="single" w:color="auto" w:sz="4" w:space="0"/>
-            <w:insideH w:val="single" w:color="auto" w:sz="4" w:space="0"/>
-            <w:insideV w:val="single" w:color="auto" w:sz="4" w:space="0"/>
-          </w:tblBorders>
           <w:tblCellMar>
             <w:top w:w="0" w:type="dxa"/>
             <w:left w:w="108" w:type="dxa"/>
@@ -17307,8 +17331,6 @@
               </w:rPr>
               <w:t>testuser@mail.com</w:t>
             </w:r>
-            <w:bookmarkStart w:id="0" w:name="_GoBack"/>
-            <w:bookmarkEnd w:id="0"/>
           </w:p>
         </w:tc>
         <w:tc>
@@ -22133,6 +22155,12 @@
             <w:insideH w:val="single" w:color="auto" w:sz="4" w:space="0"/>
             <w:insideV w:val="single" w:color="auto" w:sz="4" w:space="0"/>
           </w:tblBorders>
+          <w:tblCellMar>
+            <w:top w:w="0" w:type="dxa"/>
+            <w:left w:w="108" w:type="dxa"/>
+            <w:bottom w:w="0" w:type="dxa"/>
+            <w:right w:w="108" w:type="dxa"/>
+          </w:tblCellMar>
         </w:tblPrEx>
         <w:tc>
           <w:tcPr>
@@ -45213,7 +45241,7 @@
         </w:tc>
         <w:tc>
           <w:tcPr>
-            <w:tcW w:w="3305" w:type="pct"/>
+            <w:tcW w:w="3304" w:type="pct"/>
           </w:tcPr>
           <w:p>
             <w:pPr>
@@ -45281,43 +45309,24 @@
         </w:tc>
         <w:tc>
           <w:tcPr>
-            <w:tcW w:w="3305" w:type="pct"/>
-          </w:tcPr>
-          <w:p>
-            <w:pPr>
-              <w:spacing w:after="160" w:line="360" w:lineRule="auto"/>
-              <w:rPr>
-                <w:rFonts w:ascii="Times New Roman" w:hAnsi="Times New Roman" w:cs="Times New Roman"/>
-                <w:sz w:val="20"/>
-                <w:szCs w:val="20"/>
-              </w:rPr>
-            </w:pPr>
-            <w:r>
-              <w:fldChar w:fldCharType="begin"/>
-            </w:r>
-            <w:r>
-              <w:instrText xml:space="preserve"> HYPERLINK "https://github.com/%5Bseu-usuario%5D/webcom-testes-unipe" \t "_blank" </w:instrText>
-            </w:r>
-            <w:r>
-              <w:fldChar w:fldCharType="separate"/>
-            </w:r>
-            <w:r>
-              <w:rPr>
-                <w:rStyle w:val="16"/>
-                <w:rFonts w:ascii="Times New Roman" w:hAnsi="Times New Roman" w:cs="Times New Roman"/>
-                <w:sz w:val="20"/>
-                <w:szCs w:val="20"/>
-              </w:rPr>
-              <w:t>https://github.com/[seu-usuario]/webcom-testes-unipe</w:t>
-            </w:r>
-            <w:r>
-              <w:rPr>
-                <w:rStyle w:val="16"/>
-                <w:rFonts w:ascii="Times New Roman" w:hAnsi="Times New Roman" w:cs="Times New Roman"/>
-                <w:sz w:val="20"/>
-                <w:szCs w:val="20"/>
-              </w:rPr>
-              <w:fldChar w:fldCharType="end"/>
+            <w:tcW w:w="3304" w:type="pct"/>
+          </w:tcPr>
+          <w:p>
+            <w:pPr>
+              <w:spacing w:after="160" w:line="360" w:lineRule="auto"/>
+              <w:rPr>
+                <w:rFonts w:ascii="Times New Roman" w:hAnsi="Times New Roman" w:cs="Times New Roman"/>
+                <w:sz w:val="20"/>
+                <w:szCs w:val="20"/>
+              </w:rPr>
+            </w:pPr>
+            <w:r>
+              <w:rPr>
+                <w:rFonts w:hint="default" w:ascii="Times New Roman" w:hAnsi="Times New Roman"/>
+                <w:sz w:val="20"/>
+                <w:szCs w:val="20"/>
+              </w:rPr>
+              <w:t>https://github.com/Astecapb/automationexercise-tests</w:t>
             </w:r>
           </w:p>
         </w:tc>
@@ -45366,7 +45375,7 @@
         </w:tc>
         <w:tc>
           <w:tcPr>
-            <w:tcW w:w="3305" w:type="pct"/>
+            <w:tcW w:w="3304" w:type="pct"/>
           </w:tcPr>
           <w:p>
             <w:pPr>
@@ -45440,7 +45449,7 @@
         </w:tc>
         <w:tc>
           <w:tcPr>
-            <w:tcW w:w="3305" w:type="pct"/>
+            <w:tcW w:w="3304" w:type="pct"/>
           </w:tcPr>
           <w:p>
             <w:pPr>
@@ -45495,43 +45504,63 @@
             <w:pPr>
               <w:spacing w:after="160" w:line="360" w:lineRule="auto"/>
               <w:rPr>
-                <w:rFonts w:ascii="Times New Roman" w:hAnsi="Times New Roman" w:cs="Times New Roman"/>
-                <w:sz w:val="20"/>
-                <w:szCs w:val="20"/>
-              </w:rPr>
-            </w:pPr>
-            <w:r>
-              <w:rPr>
-                <w:rFonts w:ascii="Times New Roman" w:hAnsi="Times New Roman" w:cs="Times New Roman"/>
+                <w:rFonts w:hint="default" w:ascii="Times New Roman" w:hAnsi="Times New Roman" w:cs="Times New Roman"/>
                 <w:b/>
                 <w:bCs/>
                 <w:sz w:val="20"/>
                 <w:szCs w:val="20"/>
-              </w:rPr>
-              <w:t>Último Commit</w:t>
-            </w:r>
-          </w:p>
-        </w:tc>
-        <w:tc>
-          <w:tcPr>
-            <w:tcW w:w="3305" w:type="pct"/>
-          </w:tcPr>
-          <w:p>
-            <w:pPr>
-              <w:spacing w:after="160" w:line="360" w:lineRule="auto"/>
-              <w:rPr>
-                <w:rFonts w:ascii="Times New Roman" w:hAnsi="Times New Roman" w:cs="Times New Roman"/>
-                <w:sz w:val="20"/>
-                <w:szCs w:val="20"/>
-              </w:rPr>
-            </w:pPr>
-            <w:r>
-              <w:rPr>
-                <w:rFonts w:ascii="Times New Roman" w:hAnsi="Times New Roman" w:cs="Times New Roman"/>
-                <w:sz w:val="20"/>
-                <w:szCs w:val="20"/>
-              </w:rPr>
-              <w:t>[Data do último commit]</w:t>
+                <w:lang w:val="pt-BR"/>
+              </w:rPr>
+            </w:pPr>
+            <w:r>
+              <w:rPr>
+                <w:rFonts w:hint="default" w:ascii="Times New Roman" w:hAnsi="Times New Roman" w:cs="Times New Roman"/>
+                <w:b/>
+                <w:bCs/>
+                <w:sz w:val="20"/>
+                <w:szCs w:val="20"/>
+                <w:lang w:val="pt-BR"/>
+              </w:rPr>
+              <w:t>---</w:t>
+            </w:r>
+          </w:p>
+        </w:tc>
+        <w:tc>
+          <w:tcPr>
+            <w:tcW w:w="3304" w:type="pct"/>
+          </w:tcPr>
+          <w:p>
+            <w:pPr>
+              <w:spacing w:after="160" w:line="360" w:lineRule="auto"/>
+              <w:rPr>
+                <w:rFonts w:ascii="Times New Roman" w:hAnsi="Times New Roman" w:cs="Times New Roman"/>
+                <w:sz w:val="20"/>
+                <w:szCs w:val="20"/>
+              </w:rPr>
+            </w:pPr>
+            <w:r>
+              <w:rPr>
+                <w:rFonts w:ascii="Segoe UI Emoji" w:hAnsi="Segoe UI Emoji" w:cs="Segoe UI Emoji"/>
+                <w:sz w:val="20"/>
+                <w:szCs w:val="20"/>
+              </w:rPr>
+              <w:t>✅</w:t>
+            </w:r>
+            <w:r>
+              <w:rPr>
+                <w:rFonts w:ascii="Times New Roman" w:hAnsi="Times New Roman" w:cs="Times New Roman"/>
+                <w:sz w:val="20"/>
+                <w:szCs w:val="20"/>
+              </w:rPr>
+              <w:t xml:space="preserve"> </w:t>
+            </w:r>
+            <w:r>
+              <w:rPr>
+                <w:rFonts w:hint="default" w:ascii="Times New Roman" w:hAnsi="Times New Roman"/>
+                <w:sz w:val="20"/>
+                <w:szCs w:val="20"/>
+              </w:rPr>
+              <w:t>Artur Freitas Palmeira</w:t>
             </w:r>
           </w:p>
         </w:tc>
@@ -45561,18 +45590,274 @@
             <w:pPr>
               <w:spacing w:after="160" w:line="360" w:lineRule="auto"/>
               <w:rPr>
-                <w:rFonts w:ascii="Times New Roman" w:hAnsi="Times New Roman" w:cs="Times New Roman"/>
-                <w:sz w:val="20"/>
-                <w:szCs w:val="20"/>
-              </w:rPr>
-            </w:pPr>
-            <w:r>
-              <w:rPr>
-                <w:rFonts w:ascii="Times New Roman" w:hAnsi="Times New Roman" w:cs="Times New Roman"/>
+                <w:rFonts w:hint="default" w:ascii="Times New Roman" w:hAnsi="Times New Roman" w:cs="Times New Roman"/>
                 <w:b/>
                 <w:bCs/>
                 <w:sz w:val="20"/>
                 <w:szCs w:val="20"/>
+                <w:lang w:val="pt-BR"/>
+              </w:rPr>
+            </w:pPr>
+            <w:r>
+              <w:rPr>
+                <w:rFonts w:hint="default" w:ascii="Times New Roman" w:hAnsi="Times New Roman" w:cs="Times New Roman"/>
+                <w:b/>
+                <w:bCs/>
+                <w:sz w:val="20"/>
+                <w:szCs w:val="20"/>
+                <w:lang w:val="pt-BR"/>
+              </w:rPr>
+              <w:t>---</w:t>
+            </w:r>
+          </w:p>
+        </w:tc>
+        <w:tc>
+          <w:tcPr>
+            <w:tcW w:w="3304" w:type="pct"/>
+          </w:tcPr>
+          <w:p>
+            <w:pPr>
+              <w:spacing w:after="160" w:line="360" w:lineRule="auto"/>
+              <w:rPr>
+                <w:rFonts w:ascii="Times New Roman" w:hAnsi="Times New Roman" w:cs="Times New Roman"/>
+                <w:sz w:val="20"/>
+                <w:szCs w:val="20"/>
+              </w:rPr>
+            </w:pPr>
+            <w:r>
+              <w:rPr>
+                <w:rFonts w:ascii="Segoe UI Emoji" w:hAnsi="Segoe UI Emoji" w:cs="Segoe UI Emoji"/>
+                <w:sz w:val="20"/>
+                <w:szCs w:val="20"/>
+              </w:rPr>
+              <w:t>✅</w:t>
+            </w:r>
+            <w:r>
+              <w:rPr>
+                <w:rFonts w:ascii="Times New Roman" w:hAnsi="Times New Roman" w:cs="Times New Roman"/>
+                <w:sz w:val="20"/>
+                <w:szCs w:val="20"/>
+              </w:rPr>
+              <w:t xml:space="preserve"> </w:t>
+            </w:r>
+            <w:r>
+              <w:rPr>
+                <w:rFonts w:hint="default" w:ascii="Times New Roman" w:hAnsi="Times New Roman"/>
+                <w:sz w:val="20"/>
+                <w:szCs w:val="20"/>
+              </w:rPr>
+              <w:t xml:space="preserve">Robson Lima Palmeira </w:t>
+            </w:r>
+          </w:p>
+        </w:tc>
+      </w:tr>
+      <w:tr>
+        <w:tblPrEx>
+          <w:tblBorders>
+            <w:top w:val="single" w:color="auto" w:sz="4" w:space="0"/>
+            <w:left w:val="single" w:color="auto" w:sz="4" w:space="0"/>
+            <w:bottom w:val="single" w:color="auto" w:sz="4" w:space="0"/>
+            <w:right w:val="single" w:color="auto" w:sz="4" w:space="0"/>
+            <w:insideH w:val="single" w:color="auto" w:sz="4" w:space="0"/>
+            <w:insideV w:val="single" w:color="auto" w:sz="4" w:space="0"/>
+          </w:tblBorders>
+          <w:tblCellMar>
+            <w:top w:w="0" w:type="dxa"/>
+            <w:left w:w="108" w:type="dxa"/>
+            <w:bottom w:w="0" w:type="dxa"/>
+            <w:right w:w="108" w:type="dxa"/>
+          </w:tblCellMar>
+        </w:tblPrEx>
+        <w:tc>
+          <w:tcPr>
+            <w:tcW w:w="1695" w:type="pct"/>
+          </w:tcPr>
+          <w:p>
+            <w:pPr>
+              <w:spacing w:after="160" w:line="360" w:lineRule="auto"/>
+              <w:rPr>
+                <w:rFonts w:hint="default" w:ascii="Times New Roman" w:hAnsi="Times New Roman" w:cs="Times New Roman"/>
+                <w:b/>
+                <w:bCs/>
+                <w:sz w:val="20"/>
+                <w:szCs w:val="20"/>
+                <w:lang w:val="pt-BR"/>
+              </w:rPr>
+            </w:pPr>
+            <w:r>
+              <w:rPr>
+                <w:rFonts w:hint="default" w:ascii="Times New Roman" w:hAnsi="Times New Roman" w:cs="Times New Roman"/>
+                <w:b/>
+                <w:bCs/>
+                <w:sz w:val="20"/>
+                <w:szCs w:val="20"/>
+                <w:lang w:val="pt-BR"/>
+              </w:rPr>
+              <w:t>---</w:t>
+            </w:r>
+          </w:p>
+        </w:tc>
+        <w:tc>
+          <w:tcPr>
+            <w:tcW w:w="3304" w:type="pct"/>
+          </w:tcPr>
+          <w:p>
+            <w:pPr>
+              <w:spacing w:after="160" w:line="360" w:lineRule="auto"/>
+              <w:rPr>
+                <w:rFonts w:ascii="Times New Roman" w:hAnsi="Times New Roman" w:cs="Times New Roman"/>
+                <w:sz w:val="20"/>
+                <w:szCs w:val="20"/>
+              </w:rPr>
+            </w:pPr>
+            <w:r>
+              <w:rPr>
+                <w:rFonts w:ascii="Segoe UI Emoji" w:hAnsi="Segoe UI Emoji" w:cs="Segoe UI Emoji"/>
+                <w:sz w:val="20"/>
+                <w:szCs w:val="20"/>
+              </w:rPr>
+              <w:t>✅</w:t>
+            </w:r>
+            <w:r>
+              <w:rPr>
+                <w:rFonts w:ascii="Times New Roman" w:hAnsi="Times New Roman" w:cs="Times New Roman"/>
+                <w:sz w:val="20"/>
+                <w:szCs w:val="20"/>
+              </w:rPr>
+              <w:t xml:space="preserve"> </w:t>
+            </w:r>
+            <w:r>
+              <w:rPr>
+                <w:rFonts w:hint="default" w:ascii="Times New Roman" w:hAnsi="Times New Roman"/>
+                <w:sz w:val="20"/>
+                <w:szCs w:val="20"/>
+              </w:rPr>
+              <w:t>Geraldo Camilo F. T. Valencia</w:t>
+            </w:r>
+          </w:p>
+        </w:tc>
+      </w:tr>
+      <w:tr>
+        <w:tblPrEx>
+          <w:tblBorders>
+            <w:top w:val="single" w:color="auto" w:sz="4" w:space="0"/>
+            <w:left w:val="single" w:color="auto" w:sz="4" w:space="0"/>
+            <w:bottom w:val="single" w:color="auto" w:sz="4" w:space="0"/>
+            <w:right w:val="single" w:color="auto" w:sz="4" w:space="0"/>
+            <w:insideH w:val="single" w:color="auto" w:sz="4" w:space="0"/>
+            <w:insideV w:val="single" w:color="auto" w:sz="4" w:space="0"/>
+          </w:tblBorders>
+          <w:tblCellMar>
+            <w:top w:w="0" w:type="dxa"/>
+            <w:left w:w="108" w:type="dxa"/>
+            <w:bottom w:w="0" w:type="dxa"/>
+            <w:right w:w="108" w:type="dxa"/>
+          </w:tblCellMar>
+        </w:tblPrEx>
+        <w:tc>
+          <w:tcPr>
+            <w:tcW w:w="1695" w:type="pct"/>
+            <w:shd w:val="clear"/>
+            <w:vAlign w:val="top"/>
+          </w:tcPr>
+          <w:p>
+            <w:pPr>
+              <w:spacing w:after="160" w:line="360" w:lineRule="auto"/>
+              <w:rPr>
+                <w:rFonts w:ascii="Times New Roman" w:hAnsi="Times New Roman" w:cs="Times New Roman" w:eastAsiaTheme="minorHAnsi"/>
+                <w:kern w:val="2"/>
+                <w:sz w:val="20"/>
+                <w:szCs w:val="20"/>
+                <w:lang w:val="pt-BR" w:eastAsia="en-US" w:bidi="ar-SA"/>
+                <w14:ligatures w14:val="standardContextual"/>
+              </w:rPr>
+            </w:pPr>
+            <w:r>
+              <w:rPr>
+                <w:rFonts w:ascii="Times New Roman" w:hAnsi="Times New Roman" w:cs="Times New Roman"/>
+                <w:b/>
+                <w:bCs/>
+                <w:sz w:val="20"/>
+                <w:szCs w:val="20"/>
+              </w:rPr>
+              <w:t>Último Commit</w:t>
+            </w:r>
+          </w:p>
+        </w:tc>
+        <w:tc>
+          <w:tcPr>
+            <w:tcW w:w="3304" w:type="pct"/>
+            <w:shd w:val="clear"/>
+            <w:vAlign w:val="top"/>
+          </w:tcPr>
+          <w:p>
+            <w:pPr>
+              <w:spacing w:after="160" w:line="360" w:lineRule="auto"/>
+              <w:rPr>
+                <w:rFonts w:hint="default" w:ascii="Times New Roman" w:hAnsi="Times New Roman" w:cs="Times New Roman" w:eastAsiaTheme="minorHAnsi"/>
+                <w:kern w:val="2"/>
+                <w:sz w:val="20"/>
+                <w:szCs w:val="20"/>
+                <w:lang w:val="pt-BR" w:eastAsia="en-US" w:bidi="ar-SA"/>
+                <w14:ligatures w14:val="standardContextual"/>
+              </w:rPr>
+            </w:pPr>
+            <w:r>
+              <w:rPr>
+                <w:rFonts w:hint="default" w:ascii="Times New Roman" w:hAnsi="Times New Roman" w:cs="Times New Roman"/>
+                <w:sz w:val="20"/>
+                <w:szCs w:val="20"/>
+                <w:lang w:val="pt-BR"/>
+              </w:rPr>
+              <w:t>07/12/2025</w:t>
+            </w:r>
+            <w:bookmarkStart w:id="0" w:name="_GoBack"/>
+            <w:bookmarkEnd w:id="0"/>
+          </w:p>
+        </w:tc>
+      </w:tr>
+      <w:tr>
+        <w:tblPrEx>
+          <w:tblBorders>
+            <w:top w:val="single" w:color="auto" w:sz="4" w:space="0"/>
+            <w:left w:val="single" w:color="auto" w:sz="4" w:space="0"/>
+            <w:bottom w:val="single" w:color="auto" w:sz="4" w:space="0"/>
+            <w:right w:val="single" w:color="auto" w:sz="4" w:space="0"/>
+            <w:insideH w:val="single" w:color="auto" w:sz="4" w:space="0"/>
+            <w:insideV w:val="single" w:color="auto" w:sz="4" w:space="0"/>
+          </w:tblBorders>
+          <w:tblCellMar>
+            <w:top w:w="0" w:type="dxa"/>
+            <w:left w:w="108" w:type="dxa"/>
+            <w:bottom w:w="0" w:type="dxa"/>
+            <w:right w:w="108" w:type="dxa"/>
+          </w:tblCellMar>
+        </w:tblPrEx>
+        <w:tc>
+          <w:tcPr>
+            <w:tcW w:w="1695" w:type="pct"/>
+            <w:shd w:val="clear"/>
+            <w:vAlign w:val="top"/>
+          </w:tcPr>
+          <w:p>
+            <w:pPr>
+              <w:spacing w:after="160" w:line="360" w:lineRule="auto"/>
+              <w:rPr>
+                <w:rFonts w:ascii="Times New Roman" w:hAnsi="Times New Roman" w:cs="Times New Roman" w:eastAsiaTheme="minorHAnsi"/>
+                <w:kern w:val="2"/>
+                <w:sz w:val="20"/>
+                <w:szCs w:val="20"/>
+                <w:lang w:val="pt-BR" w:eastAsia="en-US" w:bidi="ar-SA"/>
+                <w14:ligatures w14:val="standardContextual"/>
+              </w:rPr>
+            </w:pPr>
+            <w:r>
+              <w:rPr>
+                <w:rFonts w:ascii="Times New Roman" w:hAnsi="Times New Roman" w:cs="Times New Roman"/>
+                <w:b/>
+                <w:bCs/>
+                <w:sz w:val="20"/>
+                <w:szCs w:val="20"/>
               </w:rPr>
               <w:t>Branch Principal</w:t>
             </w:r>
@@ -45580,15 +45865,20 @@
         </w:tc>
         <w:tc>
           <w:tcPr>
-            <w:tcW w:w="3305" w:type="pct"/>
-          </w:tcPr>
-          <w:p>
-            <w:pPr>
-              <w:spacing w:after="160" w:line="360" w:lineRule="auto"/>
-              <w:rPr>
-                <w:rFonts w:ascii="Times New Roman" w:hAnsi="Times New Roman" w:cs="Times New Roman"/>
-                <w:sz w:val="20"/>
-                <w:szCs w:val="20"/>
+            <w:tcW w:w="3304" w:type="pct"/>
+            <w:shd w:val="clear"/>
+            <w:vAlign w:val="top"/>
+          </w:tcPr>
+          <w:p>
+            <w:pPr>
+              <w:spacing w:after="160" w:line="360" w:lineRule="auto"/>
+              <w:rPr>
+                <w:rFonts w:ascii="Times New Roman" w:hAnsi="Times New Roman" w:cs="Times New Roman" w:eastAsiaTheme="minorHAnsi"/>
+                <w:kern w:val="2"/>
+                <w:sz w:val="20"/>
+                <w:szCs w:val="20"/>
+                <w:lang w:val="pt-BR" w:eastAsia="en-US" w:bidi="ar-SA"/>
+                <w14:ligatures w14:val="standardContextual"/>
               </w:rPr>
             </w:pPr>
             <w:r>
@@ -47560,7 +47850,7 @@
     <w:lsdException w:uiPriority="99" w:name="Body Text Indent 2"/>
     <w:lsdException w:uiPriority="99" w:name="Body Text Indent 3"/>
     <w:lsdException w:uiPriority="99" w:name="Block Text"/>
-    <w:lsdException w:uiPriority="99" w:semiHidden="0" w:name="Hyperlink"/>
+    <w:lsdException w:qFormat="1" w:uiPriority="99" w:semiHidden="0" w:name="Hyperlink"/>
     <w:lsdException w:qFormat="1" w:uiPriority="99" w:name="FollowedHyperlink"/>
     <w:lsdException w:qFormat="1" w:unhideWhenUsed="0" w:uiPriority="22" w:semiHidden="0" w:name="Strong"/>
     <w:lsdException w:qFormat="1" w:unhideWhenUsed="0" w:uiPriority="20" w:semiHidden="0" w:name="Emphasis"/>
@@ -47571,7 +47861,7 @@
     <w:lsdException w:uiPriority="99" w:name="HTML Acronym"/>
     <w:lsdException w:uiPriority="99" w:name="HTML Address"/>
     <w:lsdException w:uiPriority="99" w:name="HTML Cite"/>
-    <w:lsdException w:uiPriority="99" w:name="HTML Code"/>
+    <w:lsdException w:qFormat="1" w:uiPriority="99" w:name="HTML Code"/>
     <w:lsdException w:uiPriority="99" w:name="HTML Definition"/>
     <w:lsdException w:uiPriority="99" w:name="HTML Keyboard"/>
     <w:lsdException w:uiPriority="99" w:name="HTML Preformatted"/>
@@ -47912,6 +48202,7 @@
     <w:basedOn w:val="11"/>
     <w:semiHidden/>
     <w:unhideWhenUsed/>
+    <w:qFormat/>
     <w:uiPriority w:val="99"/>
     <w:rPr>
       <w:rFonts w:ascii="Courier New" w:hAnsi="Courier New" w:eastAsia="Times New Roman" w:cs="Courier New"/>
@@ -47923,6 +48214,7 @@
     <w:name w:val="Hyperlink"/>
     <w:basedOn w:val="11"/>
     <w:unhideWhenUsed/>
+    <w:qFormat/>
     <w:uiPriority w:val="99"/>
     <w:rPr>
       <w:color w:val="0000FF"/>
@@ -48020,6 +48312,7 @@
     <w:name w:val="Título 3 Char"/>
     <w:basedOn w:val="11"/>
     <w:link w:val="4"/>
+    <w:qFormat/>
     <w:uiPriority w:val="9"/>
     <w:rPr>
       <w:rFonts w:eastAsiaTheme="majorEastAsia" w:cstheme="majorBidi"/>
@@ -48141,6 +48434,7 @@
     <w:name w:val="Título Char"/>
     <w:basedOn w:val="11"/>
     <w:link w:val="17"/>
+    <w:qFormat/>
     <w:uiPriority w:val="10"/>
     <w:rPr>
       <w:rFonts w:asciiTheme="majorHAnsi" w:hAnsiTheme="majorHAnsi" w:eastAsiaTheme="majorEastAsia" w:cstheme="majorBidi"/>

</xml_diff>